<commit_message>
Stakeholder Database implementation and Removal of botframework file from tracking.
</commit_message>
<xml_diff>
--- a/Final-MIR.docx
+++ b/Final-MIR.docx
@@ -958,7 +958,7 @@
                 <w:sz w:val="18"/>
                 <w:szCs w:val="18"/>
               </w:rPr>
-              <w:t>Outlook issues observed in Berlin, Connecticut.</w:t>
+              <w:t>Issue with a web page</w:t>
             </w:r>
           </w:p>
           <w:p>
@@ -986,7 +986,7 @@
                 <w:sz w:val="18"/>
                 <w:szCs w:val="18"/>
               </w:rPr>
-              <w:t>Multiple users from multiple sites have reported that they are unable to send/receive email.</w:t>
+              <w:t>404 Page not found error faced at several sites.</w:t>
             </w:r>
           </w:p>
         </w:tc>
@@ -1050,7 +1050,7 @@
                 <w:sz w:val="18"/>
                 <w:szCs w:val="18"/>
               </w:rPr>
-              <w:t>(Impact Assessment is in progress.)</w:t>
+              <w:t>Major impact on deployment.</w:t>
             </w:r>
           </w:p>
         </w:tc>
@@ -1114,7 +1114,7 @@
                 <w:sz w:val="18"/>
                 <w:szCs w:val="18"/>
               </w:rPr>
-              <w:t>Berlin</w:t>
+              <w:t>Oslo</w:t>
             </w:r>
           </w:p>
         </w:tc>
@@ -1178,7 +1178,7 @@
                 <w:sz w:val="18"/>
                 <w:szCs w:val="18"/>
               </w:rPr>
-              <w:t>Chevron</w:t>
+              <w:t>NETS</w:t>
             </w:r>
           </w:p>
         </w:tc>
@@ -1243,7 +1243,7 @@
                 <w:sz w:val="18"/>
                 <w:szCs w:val="18"/>
               </w:rPr>
-              <w:t>O365</w:t>
+              <w:t>Browser</w:t>
             </w:r>
           </w:p>
         </w:tc>
@@ -1395,7 +1395,7 @@
                 <w:sz w:val="18"/>
                 <w:szCs w:val="18"/>
               </w:rPr>
-              <w:t>Service Desk</w:t>
+              <w:t>Eldon Sutch</w:t>
             </w:r>
           </w:p>
         </w:tc>
@@ -1460,7 +1460,7 @@
                 <w:sz w:val="18"/>
                 <w:szCs w:val="18"/>
               </w:rPr>
-              <w:t>INC0010186</w:t>
+              <w:t>INC0010207</w:t>
             </w:r>
           </w:p>
         </w:tc>
@@ -1525,7 +1525,7 @@
                 <w:sz w:val="18"/>
                 <w:szCs w:val="18"/>
               </w:rPr>
-              <w:t>P1</w:t>
+              <w:t>P2</w:t>
             </w:r>
           </w:p>
         </w:tc>
@@ -1722,7 +1722,7 @@
                 <w:sz w:val="18"/>
                 <w:szCs w:val="18"/>
               </w:rPr>
-              <w:t>28-Jan-2022 16:35</w:t>
+              <w:t>23-May-2022 11:27</w:t>
             </w:r>
           </w:p>
         </w:tc>
@@ -1787,7 +1787,7 @@
                 <w:sz w:val="18"/>
                 <w:szCs w:val="18"/>
               </w:rPr>
-              <w:t>28-Jan-2022 16:45</w:t>
+              <w:t>23-May-2022 11:37</w:t>
             </w:r>
           </w:p>
         </w:tc>
@@ -1852,7 +1852,7 @@
                 <w:sz w:val="18"/>
                 <w:szCs w:val="18"/>
               </w:rPr>
-              <w:t>MIM Mgr 1</w:t>
+              <w:t>MIM Mgr 2</w:t>
             </w:r>
           </w:p>
         </w:tc>
@@ -1917,7 +1917,7 @@
                 <w:sz w:val="18"/>
                 <w:szCs w:val="18"/>
               </w:rPr>
-              <w:t>Network</w:t>
+              <w:t>Application, Network</w:t>
             </w:r>
           </w:p>
         </w:tc>
@@ -2178,7 +2178,7 @@
                 <w:sz w:val="18"/>
                 <w:szCs w:val="18"/>
               </w:rPr>
-              <w:t>(To be determind)</w:t>
+              <w:t>23-May-2022 11:56</w:t>
             </w:r>
           </w:p>
         </w:tc>
@@ -2329,7 +2329,7 @@
                 <w:sz w:val="18"/>
                 <w:szCs w:val="18"/>
               </w:rPr>
-              <w:t>Testing sending MIR in email.</w:t>
+              <w:t>Root cause and permanent solution to be found.</w:t>
             </w:r>
           </w:p>
         </w:tc>
@@ -4972,7 +4972,7 @@
                 <w:sz w:val="18"/>
                 <w:szCs w:val="18"/>
               </w:rPr>
-              <w:t>28-Jan-2022 16:35</w:t>
+              <w:t>23-May-2022 11:27</w:t>
             </w:r>
           </w:p>
         </w:tc>
@@ -5058,7 +5058,7 @@
                 <w:sz w:val="18"/>
                 <w:szCs w:val="18"/>
               </w:rPr>
-              <w:t>28-Jan-2022 16:45</w:t>
+              <w:t>23-May-2022 11:37</w:t>
             </w:r>
           </w:p>
         </w:tc>
@@ -5122,7 +5122,7 @@
                 <w:sz w:val="18"/>
                 <w:szCs w:val="18"/>
               </w:rPr>
-              <w:t>(To be determind)</w:t>
+              <w:t>23-May-2022 11:56</w:t>
             </w:r>
           </w:p>
         </w:tc>
@@ -5271,7 +5271,7 @@
                 <w:sz w:val="18"/>
                 <w:szCs w:val="18"/>
               </w:rPr>
-              <w:t>28-Jan-2022 16:32</w:t>
+              <w:t>23-May-2022 11:30</w:t>
             </w:r>
           </w:p>
         </w:tc>
@@ -5303,7 +5303,7 @@
                 <w:sz w:val="18"/>
                 <w:szCs w:val="18"/>
               </w:rPr>
-              <w:t>MIM started the bridge call for further investigation. Unix and Wintel joined the bridge to perform further investigation on this issue.</w:t>
+              <w:t>Bridge has been started. Support Teams involved.</w:t>
             </w:r>
           </w:p>
         </w:tc>
@@ -5344,7 +5344,7 @@
                 <w:sz w:val="18"/>
                 <w:szCs w:val="18"/>
               </w:rPr>
-              <w:t>MIM Mgr 1</w:t>
+              <w:t>MIM Mgr 2</w:t>
             </w:r>
           </w:p>
         </w:tc>
@@ -5381,7 +5381,7 @@
                 <w:sz w:val="18"/>
                 <w:szCs w:val="18"/>
               </w:rPr>
-              <w:t>28-Jan-2022 16:41</w:t>
+              <w:t>23-May-2022 11:54</w:t>
             </w:r>
           </w:p>
         </w:tc>
@@ -5413,7 +5413,7 @@
                 <w:sz w:val="18"/>
                 <w:szCs w:val="18"/>
               </w:rPr>
-              <w:t>Workaround provided</w:t>
+              <w:t>Troubleshooting the Site on the Server.</w:t>
             </w:r>
           </w:p>
         </w:tc>
@@ -5454,7 +5454,117 @@
                 <w:sz w:val="18"/>
                 <w:szCs w:val="18"/>
               </w:rPr>
-              <w:t>MIM Mgr 1</w:t>
+              <w:t>MIM Mgr 2</w:t>
+            </w:r>
+          </w:p>
+        </w:tc>
+      </w:tr>
+      <w:tr>
+        <w:trPr>
+          <w:trHeight w:val="335"/>
+        </w:trPr>
+        <w:tc>
+          <w:tcPr>
+            <w:tcW w:w="1268" w:type="dxa"/>
+            <w:tcMar>
+              <w:top w:w="28" w:type="dxa"/>
+              <w:left w:w="29" w:type="dxa"/>
+              <w:right w:w="29" w:type="dxa"/>
+            </w:tcMar>
+            <w:vAlign w:val="center"/>
+          </w:tcPr>
+          <w:p>
+            <w:pPr>
+              <w:pStyle w:val="Tablebody"/>
+              <w:jc w:val="center"/>
+              <w:rPr>
+                <w:rFonts w:asciiTheme="majorHAnsi" w:hAnsiTheme="majorHAnsi" w:cstheme="majorHAnsi"/>
+                <w:color w:val="000000" w:themeColor="text1"/>
+                <w:sz w:val="18"/>
+                <w:szCs w:val="18"/>
+              </w:rPr>
+            </w:pPr>
+            <w:r>
+              <w:rPr>
+                <w:rFonts w:asciiTheme="majorHAnsi" w:hAnsiTheme="majorHAnsi" w:cstheme="majorHAnsi"/>
+                <w:color w:val="000000" w:themeColor="text1"/>
+                <w:sz w:val="18"/>
+                <w:szCs w:val="18"/>
+              </w:rPr>
+              <w:t>23-May-2022 11:57</w:t>
+            </w:r>
+          </w:p>
+        </w:tc>
+        <w:tc>
+          <w:tcPr>
+            <w:tcW w:w="7762" w:type="dxa"/>
+            <w:gridSpan w:val="4"/>
+            <w:tcMar>
+              <w:top w:w="28" w:type="dxa"/>
+              <w:left w:w="29" w:type="dxa"/>
+              <w:right w:w="29" w:type="dxa"/>
+            </w:tcMar>
+            <w:vAlign w:val="center"/>
+          </w:tcPr>
+          <w:p>
+            <w:pPr>
+              <w:pStyle w:val="Tablebody"/>
+              <w:rPr>
+                <w:rFonts w:asciiTheme="majorHAnsi" w:hAnsiTheme="majorHAnsi" w:cstheme="majorHAnsi"/>
+                <w:color w:val="000000" w:themeColor="text1"/>
+                <w:sz w:val="18"/>
+                <w:szCs w:val="18"/>
+              </w:rPr>
+            </w:pPr>
+            <w:r>
+              <w:rPr>
+                <w:rFonts w:asciiTheme="majorHAnsi" w:hAnsiTheme="majorHAnsi" w:cstheme="majorHAnsi"/>
+                <w:color w:val="000000" w:themeColor="text1"/>
+                <w:sz w:val="18"/>
+                <w:szCs w:val="18"/>
+              </w:rPr>
+              <w:t>Issue has been resolved temporarily.</w:t>
+            </w:r>
+          </w:p>
+        </w:tc>
+        <w:tc>
+          <w:tcPr>
+            <w:tcW w:w="2071" w:type="dxa"/>
+            <w:tcMar>
+              <w:top w:w="28" w:type="dxa"/>
+              <w:left w:w="29" w:type="dxa"/>
+              <w:right w:w="29" w:type="dxa"/>
+            </w:tcMar>
+            <w:vAlign w:val="center"/>
+          </w:tcPr>
+          <w:p>
+            <w:pPr>
+              <w:pStyle w:val="Tablebody"/>
+              <w:jc w:val="center"/>
+              <w:rPr>
+                <w:rFonts w:asciiTheme="majorHAnsi" w:hAnsiTheme="majorHAnsi" w:cstheme="majorHAnsi"/>
+                <w:color w:val="000000" w:themeColor="text1"/>
+                <w:sz w:val="18"/>
+                <w:szCs w:val="18"/>
+              </w:rPr>
+            </w:pPr>
+            <w:r>
+              <w:rPr>
+                <w:rFonts w:asciiTheme="majorHAnsi" w:hAnsiTheme="majorHAnsi" w:cstheme="majorHAnsi"/>
+                <w:color w:val="000000" w:themeColor="text1"/>
+                <w:sz w:val="18"/>
+                <w:szCs w:val="18"/>
+              </w:rPr>
+              <w:t xml:space="preserve">MIM Team - </w:t>
+            </w:r>
+            <w:r>
+              <w:rPr>
+                <w:rFonts w:asciiTheme="majorHAnsi" w:hAnsiTheme="majorHAnsi" w:cstheme="majorHAnsi"/>
+                <w:color w:val="000000" w:themeColor="text1"/>
+                <w:sz w:val="18"/>
+                <w:szCs w:val="18"/>
+              </w:rPr>
+              <w:t>MIM Mgr 2</w:t>
             </w:r>
           </w:p>
         </w:tc>
@@ -10306,7 +10416,7 @@
 </file>
 
 <file path=customXml/itemProps3.xml><?xml version="1.0" encoding="utf-8"?>
-<ds:datastoreItem xmlns:ds="http://schemas.openxmlformats.org/officeDocument/2006/customXml" ds:itemID="{EDF0369D-B228-4DD7-A03A-4195E99305CF}"/>
+<ds:datastoreItem xmlns:ds="http://schemas.openxmlformats.org/officeDocument/2006/customXml" ds:itemID="{4C801731-F3A7-49C5-BE8E-9294FD0AD132}"/>
 </file>
 
 <file path=customXml/itemProps4.xml><?xml version="1.0" encoding="utf-8"?>

</xml_diff>

<commit_message>
Data fetch from Database and resolve refresh token issue
</commit_message>
<xml_diff>
--- a/Final-MIR.docx
+++ b/Final-MIR.docx
@@ -1,6 +1,6 @@
 
 <file path=word/document.xml><?xml version="1.0" encoding="utf-8"?>
-<w:document xmlns:wpc="http://schemas.microsoft.com/office/word/2010/wordprocessingCanvas" xmlns:cx="http://schemas.microsoft.com/office/drawing/2014/chartex" xmlns:cx1="http://schemas.microsoft.com/office/drawing/2015/9/8/chartex" xmlns:cx2="http://schemas.microsoft.com/office/drawing/2015/10/21/chartex" xmlns:cx3="http://schemas.microsoft.com/office/drawing/2016/5/9/chartex" xmlns:cx4="http://schemas.microsoft.com/office/drawing/2016/5/10/chartex" xmlns:cx5="http://schemas.microsoft.com/office/drawing/2016/5/11/chartex" xmlns:cx6="http://schemas.microsoft.com/office/drawing/2016/5/12/chartex" xmlns:cx7="http://schemas.microsoft.com/office/drawing/2016/5/13/chartex" xmlns:cx8="http://schemas.microsoft.com/office/drawing/2016/5/14/chartex" xmlns:mc="http://schemas.openxmlformats.org/markup-compatibility/2006" xmlns:aink="http://schemas.microsoft.com/office/drawing/2016/ink" xmlns:am3d="http://schemas.microsoft.com/office/drawing/2017/model3d" xmlns:o="urn:schemas-microsoft-com:office:office" xmlns:r="http://schemas.openxmlformats.org/officeDocument/2006/relationships" xmlns:m="http://schemas.openxmlformats.org/officeDocument/2006/math" xmlns:v="urn:schemas-microsoft-com:vml" xmlns:wp14="http://schemas.microsoft.com/office/word/2010/wordprocessingDrawing" xmlns:wp="http://schemas.openxmlformats.org/drawingml/2006/wordprocessingDrawing" xmlns:w10="urn:schemas-microsoft-com:office:word" xmlns:w="http://schemas.openxmlformats.org/wordprocessingml/2006/main" xmlns:w14="http://schemas.microsoft.com/office/word/2010/wordml" xmlns:w15="http://schemas.microsoft.com/office/word/2012/wordml" xmlns:w16cex="http://schemas.microsoft.com/office/word/2018/wordml/cex" xmlns:w16cid="http://schemas.microsoft.com/office/word/2016/wordml/cid" xmlns:w16="http://schemas.microsoft.com/office/word/2018/wordml" xmlns:w16sdtdh="http://schemas.microsoft.com/office/word/2020/wordml/sdtdatahash" xmlns:w16se="http://schemas.microsoft.com/office/word/2015/wordml/symex" xmlns:wpg="http://schemas.microsoft.com/office/word/2010/wordprocessingGroup" xmlns:wpi="http://schemas.microsoft.com/office/word/2010/wordprocessingInk" xmlns:wne="http://schemas.microsoft.com/office/word/2006/wordml" xmlns:wps="http://schemas.microsoft.com/office/word/2010/wordprocessingShape" xmlns:a="http://schemas.openxmlformats.org/drawingml/2006/main" xmlns:pic="http://schemas.openxmlformats.org/drawingml/2006/picture" xmlns:a14="http://schemas.microsoft.com/office/drawing/2010/main" mc:Ignorable="w14 w15 w16se w16cid w16 w16cex w16sdtdh wp14">
+<w:document xmlns:wpc="http://schemas.microsoft.com/office/word/2010/wordprocessingCanvas" xmlns:cx="http://schemas.microsoft.com/office/drawing/2014/chartex" xmlns:cx1="http://schemas.microsoft.com/office/drawing/2015/9/8/chartex" xmlns:cx2="http://schemas.microsoft.com/office/drawing/2015/10/21/chartex" xmlns:cx3="http://schemas.microsoft.com/office/drawing/2016/5/9/chartex" xmlns:cx4="http://schemas.microsoft.com/office/drawing/2016/5/10/chartex" xmlns:cx5="http://schemas.microsoft.com/office/drawing/2016/5/11/chartex" xmlns:cx6="http://schemas.microsoft.com/office/drawing/2016/5/12/chartex" xmlns:cx7="http://schemas.microsoft.com/office/drawing/2016/5/13/chartex" xmlns:cx8="http://schemas.microsoft.com/office/drawing/2016/5/14/chartex" xmlns:mc="http://schemas.openxmlformats.org/markup-compatibility/2006" xmlns:aink="http://schemas.microsoft.com/office/drawing/2016/ink" xmlns:am3d="http://schemas.microsoft.com/office/drawing/2017/model3d" xmlns:o="urn:schemas-microsoft-com:office:office" xmlns:oel="http://schemas.microsoft.com/office/2019/extlst" xmlns:r="http://schemas.openxmlformats.org/officeDocument/2006/relationships" xmlns:m="http://schemas.openxmlformats.org/officeDocument/2006/math" xmlns:v="urn:schemas-microsoft-com:vml" xmlns:wp14="http://schemas.microsoft.com/office/word/2010/wordprocessingDrawing" xmlns:wp="http://schemas.openxmlformats.org/drawingml/2006/wordprocessingDrawing" xmlns:w10="urn:schemas-microsoft-com:office:word" xmlns:w="http://schemas.openxmlformats.org/wordprocessingml/2006/main" xmlns:w14="http://schemas.microsoft.com/office/word/2010/wordml" xmlns:w15="http://schemas.microsoft.com/office/word/2012/wordml" xmlns:w16cex="http://schemas.microsoft.com/office/word/2018/wordml/cex" xmlns:w16cid="http://schemas.microsoft.com/office/word/2016/wordml/cid" xmlns:w16="http://schemas.microsoft.com/office/word/2018/wordml" xmlns:w16sdtdh="http://schemas.microsoft.com/office/word/2020/wordml/sdtdatahash" xmlns:w16se="http://schemas.microsoft.com/office/word/2015/wordml/symex" xmlns:wpg="http://schemas.microsoft.com/office/word/2010/wordprocessingGroup" xmlns:wpi="http://schemas.microsoft.com/office/word/2010/wordprocessingInk" xmlns:wne="http://schemas.microsoft.com/office/word/2006/wordml" xmlns:wps="http://schemas.microsoft.com/office/word/2010/wordprocessingShape" xmlns:a="http://schemas.openxmlformats.org/drawingml/2006/main" xmlns:pic="http://schemas.openxmlformats.org/drawingml/2006/picture" xmlns:a14="http://schemas.microsoft.com/office/drawing/2010/main" mc:Ignorable="w14 w15 w16se w16cid w16 w16cex w16sdtdh wp14">
   <w:body>
     <w:sdt>
       <w:sdtPr>
@@ -239,191 +239,8 @@
                                 <w:szCs w:val="44"/>
                                 <w:lang w:val="en-US"/>
                               </w:rPr>
-                              <w:t>Major Incident Report [MIR]</w:t>
+                              <w:t>Major Incident Report</w:t>
                             </w:r>
-                            <w:r>
-                              <w:rPr>
-                                <w:rFonts w:asciiTheme="majorHAnsi" w:hAnsiTheme="majorHAnsi"/>
-                                <w:b/>
-                                <w:bCs/>
-                                <w:color w:val="FFFFFF" w:themeColor="background1"/>
-                                <w:sz w:val="44"/>
-                                <w:szCs w:val="44"/>
-                                <w:lang w:val="en-US"/>
-                              </w:rPr>
-                              <w:t xml:space="preserve"> Template</w:t>
-                            </w:r>
-                          </w:p>
-                          <w:p>
-                            <w:pPr>
-                              <w:rPr>
-                                <w:rFonts w:asciiTheme="majorHAnsi" w:hAnsiTheme="majorHAnsi"/>
-                                <w:color w:val="FFFFFF" w:themeColor="background1"/>
-                                <w:sz w:val="28"/>
-                                <w:szCs w:val="28"/>
-                                <w:lang w:val="en-US"/>
-                              </w:rPr>
-                            </w:pPr>
-                            <w:r>
-                              <w:rPr>
-                                <w:rFonts w:asciiTheme="majorHAnsi" w:hAnsiTheme="majorHAnsi"/>
-                                <w:color w:val="FFFFFF" w:themeColor="background1"/>
-                                <w:sz w:val="28"/>
-                                <w:szCs w:val="28"/>
-                                <w:lang w:val="en-US"/>
-                              </w:rPr>
-                              <w:t>&lt;</w:t>
-                            </w:r>
-                            <w:r>
-                              <w:rPr>
-                                <w:rFonts w:asciiTheme="majorHAnsi" w:hAnsiTheme="majorHAnsi"/>
-                                <w:color w:val="FFFFFF" w:themeColor="background1"/>
-                                <w:sz w:val="28"/>
-                                <w:szCs w:val="28"/>
-                                <w:lang w:val="en-US"/>
-                              </w:rPr>
-                              <w:t>Project</w:t>
-                            </w:r>
-                            <w:r>
-                              <w:rPr>
-                                <w:rFonts w:asciiTheme="majorHAnsi" w:hAnsiTheme="majorHAnsi"/>
-                                <w:color w:val="FFFFFF" w:themeColor="background1"/>
-                                <w:sz w:val="28"/>
-                                <w:szCs w:val="28"/>
-                                <w:lang w:val="en-US"/>
-                              </w:rPr>
-                              <w:t xml:space="preserve"> Name&gt;</w:t>
-                            </w:r>
-                          </w:p>
-                          <w:p>
-                            <w:pPr>
-                              <w:rPr>
-                                <w:rFonts w:asciiTheme="majorHAnsi" w:hAnsiTheme="majorHAnsi"/>
-                                <w:color w:val="FFFFFF" w:themeColor="background1"/>
-                                <w:sz w:val="28"/>
-                                <w:szCs w:val="28"/>
-                                <w:lang w:val="en-US"/>
-                              </w:rPr>
-                            </w:pPr>
-                            <w:r>
-                              <w:rPr>
-                                <w:rFonts w:asciiTheme="majorHAnsi" w:hAnsiTheme="majorHAnsi"/>
-                                <w:color w:val="FFFFFF" w:themeColor="background1"/>
-                                <w:sz w:val="28"/>
-                                <w:szCs w:val="28"/>
-                                <w:lang w:val="en-US"/>
-                              </w:rPr>
-                              <w:t>&lt;</w:t>
-                            </w:r>
-                            <w:r>
-                              <w:rPr>
-                                <w:rFonts w:asciiTheme="majorHAnsi" w:hAnsiTheme="majorHAnsi"/>
-                                <w:color w:val="FFFFFF" w:themeColor="background1"/>
-                                <w:sz w:val="28"/>
-                                <w:szCs w:val="28"/>
-                                <w:lang w:val="en-US"/>
-                              </w:rPr>
-                              <w:t>Project</w:t>
-                            </w:r>
-                            <w:r>
-                              <w:rPr>
-                                <w:rFonts w:asciiTheme="majorHAnsi" w:hAnsiTheme="majorHAnsi"/>
-                                <w:color w:val="FFFFFF" w:themeColor="background1"/>
-                                <w:sz w:val="28"/>
-                                <w:szCs w:val="28"/>
-                                <w:lang w:val="en-US"/>
-                              </w:rPr>
-                              <w:t xml:space="preserve"> </w:t>
-                            </w:r>
-                            <w:r>
-                              <w:rPr>
-                                <w:rFonts w:asciiTheme="majorHAnsi" w:hAnsiTheme="majorHAnsi"/>
-                                <w:color w:val="FFFFFF" w:themeColor="background1"/>
-                                <w:sz w:val="28"/>
-                                <w:szCs w:val="28"/>
-                                <w:lang w:val="en-US"/>
-                              </w:rPr>
-                              <w:t>Id</w:t>
-                            </w:r>
-                            <w:r>
-                              <w:rPr>
-                                <w:rFonts w:asciiTheme="majorHAnsi" w:hAnsiTheme="majorHAnsi"/>
-                                <w:color w:val="FFFFFF" w:themeColor="background1"/>
-                                <w:sz w:val="28"/>
-                                <w:szCs w:val="28"/>
-                                <w:lang w:val="en-US"/>
-                              </w:rPr>
-                              <w:t>&gt;</w:t>
-                            </w:r>
-                          </w:p>
-                          <w:p>
-                            <w:pPr>
-                              <w:rPr>
-                                <w:rFonts w:asciiTheme="majorHAnsi" w:hAnsiTheme="majorHAnsi"/>
-                                <w:color w:val="FFFFFF" w:themeColor="background1"/>
-                                <w:sz w:val="28"/>
-                                <w:szCs w:val="28"/>
-                                <w:lang w:val="en-US"/>
-                              </w:rPr>
-                            </w:pPr>
-                            <w:r>
-                              <w:rPr>
-                                <w:rFonts w:asciiTheme="majorHAnsi" w:hAnsiTheme="majorHAnsi"/>
-                                <w:color w:val="FFFFFF" w:themeColor="background1"/>
-                                <w:sz w:val="28"/>
-                                <w:szCs w:val="28"/>
-                                <w:lang w:val="en-US"/>
-                              </w:rPr>
-                              <w:t>Document Version / Details : &lt;</w:t>
-                            </w:r>
-                            <w:proofErr w:type="spellStart"/>
-                            <w:r>
-                              <w:rPr>
-                                <w:rFonts w:asciiTheme="majorHAnsi" w:hAnsiTheme="majorHAnsi"/>
-                                <w:color w:val="FFFFFF" w:themeColor="background1"/>
-                                <w:sz w:val="28"/>
-                                <w:szCs w:val="28"/>
-                                <w:lang w:val="en-US"/>
-                              </w:rPr>
-                              <w:t>ver</w:t>
-                            </w:r>
-                            <w:proofErr w:type="spellEnd"/>
-                            <w:r>
-                              <w:rPr>
-                                <w:rFonts w:asciiTheme="majorHAnsi" w:hAnsiTheme="majorHAnsi"/>
-                                <w:color w:val="FFFFFF" w:themeColor="background1"/>
-                                <w:sz w:val="28"/>
-                                <w:szCs w:val="28"/>
-                                <w:lang w:val="en-US"/>
-                              </w:rPr>
-                              <w:t xml:space="preserve"> no. / Date&gt;</w:t>
-                            </w:r>
-                          </w:p>
-                          <w:p>
-                            <w:pPr>
-                              <w:rPr>
-                                <w:rFonts w:asciiTheme="majorHAnsi" w:hAnsiTheme="majorHAnsi"/>
-                                <w:b/>
-                                <w:bCs/>
-                                <w:color w:val="FFFFFF" w:themeColor="background1"/>
-                                <w:sz w:val="44"/>
-                                <w:szCs w:val="44"/>
-                                <w:lang w:val="en-US"/>
-                              </w:rPr>
-                            </w:pPr>
-                          </w:p>
-                          <w:p>
-                            <w:pPr>
-                              <w:rPr>
-                                <w:rFonts w:asciiTheme="majorHAnsi" w:hAnsiTheme="majorHAnsi"/>
-                                <w:b/>
-                                <w:bCs/>
-                                <w:color w:val="FFFFFF" w:themeColor="background1"/>
-                                <w:sz w:val="44"/>
-                                <w:szCs w:val="44"/>
-                                <w:lang w:val="en-US"/>
-                              </w:rPr>
-                            </w:pPr>
                           </w:p>
                           <w:p>
                             <w:pPr>
@@ -463,7 +280,7 @@
                 <v:stroke joinstyle="miter"/>
                 <v:path gradientshapeok="t" o:connecttype="rect"/>
               </v:shapetype>
-              <v:shape id="Text Box 38" style="position:absolute;margin-left:-44.25pt;margin-top:293.55pt;width:370.5pt;height:105.75pt;z-index:251670528;visibility:visible;mso-wrap-style:square;mso-width-percent:0;mso-height-percent:0;mso-wrap-distance-left:9pt;mso-wrap-distance-top:0;mso-wrap-distance-right:9pt;mso-wrap-distance-bottom:0;mso-position-horizontal:absolute;mso-position-horizontal-relative:text;mso-position-vertical:absolute;mso-position-vertical-relative:text;mso-width-percent:0;mso-height-percent:0;mso-width-relative:margin;mso-height-relative:margin;v-text-anchor:top" o:spid="_x0000_s1026" filled="f" stroked="f" type="#_x0000_t202" o:gfxdata="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">
+              <v:shape id="Text Box 38" style="position:absolute;margin-left:-44.25pt;margin-top:293.55pt;width:370.5pt;height:105.75pt;z-index:251670528;visibility:visible;mso-wrap-style:square;mso-width-percent:0;mso-height-percent:0;mso-wrap-distance-left:9pt;mso-wrap-distance-top:0;mso-wrap-distance-right:9pt;mso-wrap-distance-bottom:0;mso-position-horizontal:absolute;mso-position-horizontal-relative:text;mso-position-vertical:absolute;mso-position-vertical-relative:text;mso-width-percent:0;mso-height-percent:0;mso-width-relative:margin;mso-height-relative:margin;v-text-anchor:top" o:spid="_x0000_s1026" filled="f" stroked="f" type="#_x0000_t202" o:gfxdata="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">
                 <v:textbox>
                   <w:txbxContent>
                     <w:p>
@@ -488,169 +305,8 @@
                           <w:szCs w:val="44"/>
                           <w:lang w:val="en-US"/>
                         </w:rPr>
-                        <w:t>Major Incident Report [MIR]</w:t>
+                        <w:t>Major Incident Report</w:t>
                       </w:r>
-                      <w:r>
-                        <w:rPr>
-                          <w:rFonts w:asciiTheme="majorHAnsi" w:hAnsiTheme="majorHAnsi"/>
-                          <w:b/>
-                          <w:bCs/>
-                          <w:color w:val="FFFFFF" w:themeColor="background1"/>
-                          <w:sz w:val="44"/>
-                          <w:szCs w:val="44"/>
-                          <w:lang w:val="en-US"/>
-                        </w:rPr>
-                        <w:t xml:space="preserve"> Template</w:t>
-                      </w:r>
-                    </w:p>
-                    <w:p>
-                      <w:pPr>
-                        <w:rPr>
-                          <w:rFonts w:asciiTheme="majorHAnsi" w:hAnsiTheme="majorHAnsi"/>
-                          <w:color w:val="FFFFFF" w:themeColor="background1"/>
-                          <w:sz w:val="28"/>
-                          <w:szCs w:val="28"/>
-                          <w:lang w:val="en-US"/>
-                        </w:rPr>
-                      </w:pPr>
-                      <w:r>
-                        <w:rPr>
-                          <w:rFonts w:asciiTheme="majorHAnsi" w:hAnsiTheme="majorHAnsi"/>
-                          <w:color w:val="FFFFFF" w:themeColor="background1"/>
-                          <w:sz w:val="28"/>
-                          <w:szCs w:val="28"/>
-                          <w:lang w:val="en-US"/>
-                        </w:rPr>
-                        <w:t>&lt;</w:t>
-                      </w:r>
-                      <w:r>
-                        <w:rPr>
-                          <w:rFonts w:asciiTheme="majorHAnsi" w:hAnsiTheme="majorHAnsi"/>
-                          <w:color w:val="FFFFFF" w:themeColor="background1"/>
-                          <w:sz w:val="28"/>
-                          <w:szCs w:val="28"/>
-                          <w:lang w:val="en-US"/>
-                        </w:rPr>
-                        <w:t>Project</w:t>
-                      </w:r>
-                      <w:r>
-                        <w:rPr>
-                          <w:rFonts w:asciiTheme="majorHAnsi" w:hAnsiTheme="majorHAnsi"/>
-                          <w:color w:val="FFFFFF" w:themeColor="background1"/>
-                          <w:sz w:val="28"/>
-                          <w:szCs w:val="28"/>
-                          <w:lang w:val="en-US"/>
-                        </w:rPr>
-                        <w:t xml:space="preserve"> Name&gt;</w:t>
-                      </w:r>
-                    </w:p>
-                    <w:p>
-                      <w:pPr>
-                        <w:rPr>
-                          <w:rFonts w:asciiTheme="majorHAnsi" w:hAnsiTheme="majorHAnsi"/>
-                          <w:color w:val="FFFFFF" w:themeColor="background1"/>
-                          <w:sz w:val="28"/>
-                          <w:szCs w:val="28"/>
-                          <w:lang w:val="en-US"/>
-                        </w:rPr>
-                      </w:pPr>
-                      <w:r>
-                        <w:rPr>
-                          <w:rFonts w:asciiTheme="majorHAnsi" w:hAnsiTheme="majorHAnsi"/>
-                          <w:color w:val="FFFFFF" w:themeColor="background1"/>
-                          <w:sz w:val="28"/>
-                          <w:szCs w:val="28"/>
-                          <w:lang w:val="en-US"/>
-                        </w:rPr>
-                        <w:t>&lt;</w:t>
-                      </w:r>
-                      <w:r>
-                        <w:rPr>
-                          <w:rFonts w:asciiTheme="majorHAnsi" w:hAnsiTheme="majorHAnsi"/>
-                          <w:color w:val="FFFFFF" w:themeColor="background1"/>
-                          <w:sz w:val="28"/>
-                          <w:szCs w:val="28"/>
-                          <w:lang w:val="en-US"/>
-                        </w:rPr>
-                        <w:t>Project</w:t>
-                      </w:r>
-                      <w:r>
-                        <w:rPr>
-                          <w:rFonts w:asciiTheme="majorHAnsi" w:hAnsiTheme="majorHAnsi"/>
-                          <w:color w:val="FFFFFF" w:themeColor="background1"/>
-                          <w:sz w:val="28"/>
-                          <w:szCs w:val="28"/>
-                          <w:lang w:val="en-US"/>
-                        </w:rPr>
-                        <w:t xml:space="preserve"> </w:t>
-                      </w:r>
-                      <w:r>
-                        <w:rPr>
-                          <w:rFonts w:asciiTheme="majorHAnsi" w:hAnsiTheme="majorHAnsi"/>
-                          <w:color w:val="FFFFFF" w:themeColor="background1"/>
-                          <w:sz w:val="28"/>
-                          <w:szCs w:val="28"/>
-                          <w:lang w:val="en-US"/>
-                        </w:rPr>
-                        <w:t>Id</w:t>
-                      </w:r>
-                      <w:r>
-                        <w:rPr>
-                          <w:rFonts w:asciiTheme="majorHAnsi" w:hAnsiTheme="majorHAnsi"/>
-                          <w:color w:val="FFFFFF" w:themeColor="background1"/>
-                          <w:sz w:val="28"/>
-                          <w:szCs w:val="28"/>
-                          <w:lang w:val="en-US"/>
-                        </w:rPr>
-                        <w:t>&gt;</w:t>
-                      </w:r>
-                    </w:p>
-                    <w:p>
-                      <w:pPr>
-                        <w:rPr>
-                          <w:rFonts w:asciiTheme="majorHAnsi" w:hAnsiTheme="majorHAnsi"/>
-                          <w:color w:val="FFFFFF" w:themeColor="background1"/>
-                          <w:sz w:val="28"/>
-                          <w:szCs w:val="28"/>
-                          <w:lang w:val="en-US"/>
-                        </w:rPr>
-                      </w:pPr>
-                      <w:r>
-                        <w:rPr>
-                          <w:rFonts w:asciiTheme="majorHAnsi" w:hAnsiTheme="majorHAnsi"/>
-                          <w:color w:val="FFFFFF" w:themeColor="background1"/>
-                          <w:sz w:val="28"/>
-                          <w:szCs w:val="28"/>
-                          <w:lang w:val="en-US"/>
-                        </w:rPr>
-                        <w:t>Document Version / Details : &lt;ver no. / Date&gt;</w:t>
-                      </w:r>
-                    </w:p>
-                    <w:p>
-                      <w:pPr>
-                        <w:rPr>
-                          <w:rFonts w:asciiTheme="majorHAnsi" w:hAnsiTheme="majorHAnsi"/>
-                          <w:b/>
-                          <w:bCs/>
-                          <w:color w:val="FFFFFF" w:themeColor="background1"/>
-                          <w:sz w:val="44"/>
-                          <w:szCs w:val="44"/>
-                          <w:lang w:val="en-US"/>
-                        </w:rPr>
-                      </w:pPr>
-                    </w:p>
-                    <w:p>
-                      <w:pPr>
-                        <w:rPr>
-                          <w:rFonts w:asciiTheme="majorHAnsi" w:hAnsiTheme="majorHAnsi"/>
-                          <w:b/>
-                          <w:bCs/>
-                          <w:color w:val="FFFFFF" w:themeColor="background1"/>
-                          <w:sz w:val="44"/>
-                          <w:szCs w:val="44"/>
-                          <w:lang w:val="en-US"/>
-                        </w:rPr>
-                      </w:pPr>
                     </w:p>
                     <w:p>
                       <w:pPr>
@@ -958,7 +614,7 @@
                 <w:sz w:val="18"/>
                 <w:szCs w:val="18"/>
               </w:rPr>
-              <w:t>Issue with a web page</w:t>
+              <w:t>Request for a new service</w:t>
             </w:r>
           </w:p>
           <w:p>
@@ -986,7 +642,7 @@
                 <w:sz w:val="18"/>
                 <w:szCs w:val="18"/>
               </w:rPr>
-              <w:t>404 Page not found error faced at several sites.</w:t>
+              <w:t>Test before Demonstration to Clients</w:t>
             </w:r>
           </w:p>
         </w:tc>
@@ -1036,21 +692,24 @@
           </w:tcPr>
           <w:p>
             <w:pPr>
-              <w:spacing w:line="276" w:lineRule="auto"/>
-              <w:ind w:right="177"/>
-              <w:rPr>
-                <w:rFonts w:asciiTheme="minorHAnsi" w:hAnsiTheme="minorHAnsi"/>
-                <w:sz w:val="18"/>
-                <w:szCs w:val="18"/>
-              </w:rPr>
-            </w:pPr>
-            <w:r>
-              <w:rPr>
-                <w:rFonts w:asciiTheme="minorHAnsi" w:hAnsiTheme="minorHAnsi"/>
-                <w:sz w:val="18"/>
-                <w:szCs w:val="18"/>
-              </w:rPr>
-              <w:t>Major impact on deployment.</w:t>
+              <w:pStyle w:val="Normal"/>
+              <w:bidi w:val="0"/>
+              <w:spacing w:before="0" w:beforeAutospacing="off" w:after="0" w:afterAutospacing="off" w:line="276" w:lineRule="auto"/>
+              <w:ind w:left="0" w:right="177"/>
+              <w:jc w:val="left"/>
+              <w:rPr>
+                <w:rFonts w:ascii="Calibri" w:hAnsi="Calibri" w:asciiTheme="minorAscii" w:hAnsiTheme="minorAscii"/>
+                <w:sz w:val="18"/>
+                <w:szCs w:val="18"/>
+              </w:rPr>
+            </w:pPr>
+            <w:r>
+              <w:rPr>
+                <w:rFonts w:ascii="Calibri" w:hAnsi="Calibri" w:asciiTheme="minorAscii" w:hAnsiTheme="minorAscii"/>
+                <w:sz w:val="18"/>
+                <w:szCs w:val="18"/>
+              </w:rPr>
+              <w:t>Intermediate</w:t>
             </w:r>
           </w:p>
         </w:tc>
@@ -1114,7 +773,7 @@
                 <w:sz w:val="18"/>
                 <w:szCs w:val="18"/>
               </w:rPr>
-              <w:t>Oslo</w:t>
+              <w:t>ABC</w:t>
             </w:r>
           </w:p>
         </w:tc>
@@ -1178,7 +837,7 @@
                 <w:sz w:val="18"/>
                 <w:szCs w:val="18"/>
               </w:rPr>
-              <w:t>NETS</w:t>
+              <w:t>XYZ</w:t>
             </w:r>
           </w:p>
         </w:tc>
@@ -1243,7 +902,7 @@
                 <w:sz w:val="18"/>
                 <w:szCs w:val="18"/>
               </w:rPr>
-              <w:t>Browser</w:t>
+              <w:t>VPN</w:t>
             </w:r>
           </w:p>
         </w:tc>
@@ -1308,7 +967,7 @@
                 <w:sz w:val="18"/>
                 <w:szCs w:val="18"/>
               </w:rPr>
-              <w:t>300</w:t>
+              <w:t>100</w:t>
             </w:r>
           </w:p>
         </w:tc>
@@ -1395,7 +1054,7 @@
                 <w:sz w:val="18"/>
                 <w:szCs w:val="18"/>
               </w:rPr>
-              <w:t>Eldon Sutch</w:t>
+              <w:t>Janice Twiet</w:t>
             </w:r>
           </w:p>
         </w:tc>
@@ -1460,7 +1119,7 @@
                 <w:sz w:val="18"/>
                 <w:szCs w:val="18"/>
               </w:rPr>
-              <w:t>INC0010207</w:t>
+              <w:t>INC0010214</w:t>
             </w:r>
           </w:p>
         </w:tc>
@@ -1525,7 +1184,7 @@
                 <w:sz w:val="18"/>
                 <w:szCs w:val="18"/>
               </w:rPr>
-              <w:t>P2</w:t>
+              <w:t>P1</w:t>
             </w:r>
           </w:p>
         </w:tc>
@@ -1722,7 +1381,7 @@
                 <w:sz w:val="18"/>
                 <w:szCs w:val="18"/>
               </w:rPr>
-              <w:t>23-May-2022 11:27</w:t>
+              <w:t>03-Jun-2022 11:08</w:t>
             </w:r>
           </w:p>
         </w:tc>
@@ -1787,7 +1446,7 @@
                 <w:sz w:val="18"/>
                 <w:szCs w:val="18"/>
               </w:rPr>
-              <w:t>23-May-2022 11:37</w:t>
+              <w:t>03-Jun-2022 11:18</w:t>
             </w:r>
           </w:p>
         </w:tc>
@@ -1852,7 +1511,7 @@
                 <w:sz w:val="18"/>
                 <w:szCs w:val="18"/>
               </w:rPr>
-              <w:t>MIM Mgr 2</w:t>
+              <w:t>MIM Mgr 1</w:t>
             </w:r>
           </w:p>
         </w:tc>
@@ -1917,7 +1576,7 @@
                 <w:sz w:val="18"/>
                 <w:szCs w:val="18"/>
               </w:rPr>
-              <w:t>Application, Network</w:t>
+              <w:t>Network</w:t>
             </w:r>
           </w:p>
         </w:tc>
@@ -2178,7 +1837,7 @@
                 <w:sz w:val="18"/>
                 <w:szCs w:val="18"/>
               </w:rPr>
-              <w:t>23-May-2022 11:56</w:t>
+              <w:t>03-Jun-2022 11:35</w:t>
             </w:r>
           </w:p>
         </w:tc>
@@ -2329,7 +1988,7 @@
                 <w:sz w:val="18"/>
                 <w:szCs w:val="18"/>
               </w:rPr>
-              <w:t>Root cause and permanent solution to be found.</w:t>
+              <w:t>Observed facts.</w:t>
             </w:r>
           </w:p>
         </w:tc>
@@ -4972,7 +4631,7 @@
                 <w:sz w:val="18"/>
                 <w:szCs w:val="18"/>
               </w:rPr>
-              <w:t>23-May-2022 11:27</w:t>
+              <w:t>03-Jun-2022 11:08</w:t>
             </w:r>
           </w:p>
         </w:tc>
@@ -5058,7 +4717,7 @@
                 <w:sz w:val="18"/>
                 <w:szCs w:val="18"/>
               </w:rPr>
-              <w:t>23-May-2022 11:37</w:t>
+              <w:t>03-Jun-2022 11:18</w:t>
             </w:r>
           </w:p>
         </w:tc>
@@ -5122,7 +4781,7 @@
                 <w:sz w:val="18"/>
                 <w:szCs w:val="18"/>
               </w:rPr>
-              <w:t>23-May-2022 11:56</w:t>
+              <w:t>03-Jun-2022 11:35</w:t>
             </w:r>
           </w:p>
         </w:tc>
@@ -5271,7 +4930,7 @@
                 <w:sz w:val="18"/>
                 <w:szCs w:val="18"/>
               </w:rPr>
-              <w:t>23-May-2022 11:30</w:t>
+              <w:t>03-Jun-2022 11:13</w:t>
             </w:r>
           </w:p>
         </w:tc>
@@ -5303,7 +4962,7 @@
                 <w:sz w:val="18"/>
                 <w:szCs w:val="18"/>
               </w:rPr>
-              <w:t>Bridge has been started. Support Teams involved.</w:t>
+              <w:t>Bridge created for communication</w:t>
             </w:r>
           </w:p>
         </w:tc>
@@ -5344,7 +5003,7 @@
                 <w:sz w:val="18"/>
                 <w:szCs w:val="18"/>
               </w:rPr>
-              <w:t>MIM Mgr 2</w:t>
+              <w:t>MIM Mgr 1</w:t>
             </w:r>
           </w:p>
         </w:tc>
@@ -5381,7 +5040,7 @@
                 <w:sz w:val="18"/>
                 <w:szCs w:val="18"/>
               </w:rPr>
-              <w:t>23-May-2022 11:54</w:t>
+              <w:t>03-Jun-2022 11:25</w:t>
             </w:r>
           </w:p>
         </w:tc>
@@ -5413,7 +5072,7 @@
                 <w:sz w:val="18"/>
                 <w:szCs w:val="18"/>
               </w:rPr>
-              <w:t>Troubleshooting the Site on the Server.</w:t>
+              <w:t>Working on XYZ....Testing....</w:t>
             </w:r>
           </w:p>
         </w:tc>
@@ -5454,7 +5113,7 @@
                 <w:sz w:val="18"/>
                 <w:szCs w:val="18"/>
               </w:rPr>
-              <w:t>MIM Mgr 2</w:t>
+              <w:t>MIM Mgr 1</w:t>
             </w:r>
           </w:p>
         </w:tc>
@@ -5491,7 +5150,7 @@
                 <w:sz w:val="18"/>
                 <w:szCs w:val="18"/>
               </w:rPr>
-              <w:t>23-May-2022 11:57</w:t>
+              <w:t>03-Jun-2022 11:36</w:t>
             </w:r>
           </w:p>
         </w:tc>
@@ -5523,7 +5182,7 @@
                 <w:sz w:val="18"/>
                 <w:szCs w:val="18"/>
               </w:rPr>
-              <w:t>Issue has been resolved temporarily.</w:t>
+              <w:t>Incident is resolved.</w:t>
             </w:r>
           </w:p>
         </w:tc>
@@ -5564,7 +5223,7 @@
                 <w:sz w:val="18"/>
                 <w:szCs w:val="18"/>
               </w:rPr>
-              <w:t>MIM Mgr 2</w:t>
+              <w:t>MIM Mgr 1</w:t>
             </w:r>
           </w:p>
         </w:tc>
@@ -6239,7 +5898,7 @@
 </file>
 
 <file path=word/endnotes.xml><?xml version="1.0" encoding="utf-8"?>
-<w:endnotes xmlns:wpc="http://schemas.microsoft.com/office/word/2010/wordprocessingCanvas" xmlns:cx="http://schemas.microsoft.com/office/drawing/2014/chartex" xmlns:cx1="http://schemas.microsoft.com/office/drawing/2015/9/8/chartex" xmlns:cx2="http://schemas.microsoft.com/office/drawing/2015/10/21/chartex" xmlns:cx3="http://schemas.microsoft.com/office/drawing/2016/5/9/chartex" xmlns:cx4="http://schemas.microsoft.com/office/drawing/2016/5/10/chartex" xmlns:cx5="http://schemas.microsoft.com/office/drawing/2016/5/11/chartex" xmlns:cx6="http://schemas.microsoft.com/office/drawing/2016/5/12/chartex" xmlns:cx7="http://schemas.microsoft.com/office/drawing/2016/5/13/chartex" xmlns:cx8="http://schemas.microsoft.com/office/drawing/2016/5/14/chartex" xmlns:mc="http://schemas.openxmlformats.org/markup-compatibility/2006" xmlns:aink="http://schemas.microsoft.com/office/drawing/2016/ink" xmlns:am3d="http://schemas.microsoft.com/office/drawing/2017/model3d" xmlns:o="urn:schemas-microsoft-com:office:office" xmlns:r="http://schemas.openxmlformats.org/officeDocument/2006/relationships" xmlns:m="http://schemas.openxmlformats.org/officeDocument/2006/math" xmlns:v="urn:schemas-microsoft-com:vml" xmlns:wp14="http://schemas.microsoft.com/office/word/2010/wordprocessingDrawing" xmlns:wp="http://schemas.openxmlformats.org/drawingml/2006/wordprocessingDrawing" xmlns:w10="urn:schemas-microsoft-com:office:word" xmlns:w="http://schemas.openxmlformats.org/wordprocessingml/2006/main" xmlns:w14="http://schemas.microsoft.com/office/word/2010/wordml" xmlns:w15="http://schemas.microsoft.com/office/word/2012/wordml" xmlns:w16cex="http://schemas.microsoft.com/office/word/2018/wordml/cex" xmlns:w16cid="http://schemas.microsoft.com/office/word/2016/wordml/cid" xmlns:w16="http://schemas.microsoft.com/office/word/2018/wordml" xmlns:w16sdtdh="http://schemas.microsoft.com/office/word/2020/wordml/sdtdatahash" xmlns:w16se="http://schemas.microsoft.com/office/word/2015/wordml/symex" xmlns:wpg="http://schemas.microsoft.com/office/word/2010/wordprocessingGroup" xmlns:wpi="http://schemas.microsoft.com/office/word/2010/wordprocessingInk" xmlns:wne="http://schemas.microsoft.com/office/word/2006/wordml" xmlns:wps="http://schemas.microsoft.com/office/word/2010/wordprocessingShape" mc:Ignorable="w14 w15 w16se w16cid w16 w16cex w16sdtdh wp14">
+<w:endnotes xmlns:wpc="http://schemas.microsoft.com/office/word/2010/wordprocessingCanvas" xmlns:cx="http://schemas.microsoft.com/office/drawing/2014/chartex" xmlns:cx1="http://schemas.microsoft.com/office/drawing/2015/9/8/chartex" xmlns:cx2="http://schemas.microsoft.com/office/drawing/2015/10/21/chartex" xmlns:cx3="http://schemas.microsoft.com/office/drawing/2016/5/9/chartex" xmlns:cx4="http://schemas.microsoft.com/office/drawing/2016/5/10/chartex" xmlns:cx5="http://schemas.microsoft.com/office/drawing/2016/5/11/chartex" xmlns:cx6="http://schemas.microsoft.com/office/drawing/2016/5/12/chartex" xmlns:cx7="http://schemas.microsoft.com/office/drawing/2016/5/13/chartex" xmlns:cx8="http://schemas.microsoft.com/office/drawing/2016/5/14/chartex" xmlns:mc="http://schemas.openxmlformats.org/markup-compatibility/2006" xmlns:aink="http://schemas.microsoft.com/office/drawing/2016/ink" xmlns:am3d="http://schemas.microsoft.com/office/drawing/2017/model3d" xmlns:o="urn:schemas-microsoft-com:office:office" xmlns:oel="http://schemas.microsoft.com/office/2019/extlst" xmlns:r="http://schemas.openxmlformats.org/officeDocument/2006/relationships" xmlns:m="http://schemas.openxmlformats.org/officeDocument/2006/math" xmlns:v="urn:schemas-microsoft-com:vml" xmlns:wp14="http://schemas.microsoft.com/office/word/2010/wordprocessingDrawing" xmlns:wp="http://schemas.openxmlformats.org/drawingml/2006/wordprocessingDrawing" xmlns:w10="urn:schemas-microsoft-com:office:word" xmlns:w="http://schemas.openxmlformats.org/wordprocessingml/2006/main" xmlns:w14="http://schemas.microsoft.com/office/word/2010/wordml" xmlns:w15="http://schemas.microsoft.com/office/word/2012/wordml" xmlns:w16cex="http://schemas.microsoft.com/office/word/2018/wordml/cex" xmlns:w16cid="http://schemas.microsoft.com/office/word/2016/wordml/cid" xmlns:w16="http://schemas.microsoft.com/office/word/2018/wordml" xmlns:w16sdtdh="http://schemas.microsoft.com/office/word/2020/wordml/sdtdatahash" xmlns:w16se="http://schemas.microsoft.com/office/word/2015/wordml/symex" xmlns:wpg="http://schemas.microsoft.com/office/word/2010/wordprocessingGroup" xmlns:wpi="http://schemas.microsoft.com/office/word/2010/wordprocessingInk" xmlns:wne="http://schemas.microsoft.com/office/word/2006/wordml" xmlns:wps="http://schemas.microsoft.com/office/word/2010/wordprocessingShape" mc:Ignorable="w14 w15 w16se w16cid w16 w16cex w16sdtdh wp14">
   <w:endnote w:type="separator" w:id="-1">
     <w:p>
       <w:r>
@@ -6258,7 +5917,7 @@
 </file>
 
 <file path=word/footer1.xml><?xml version="1.0" encoding="utf-8"?>
-<w:ftr xmlns:wpc="http://schemas.microsoft.com/office/word/2010/wordprocessingCanvas" xmlns:cx="http://schemas.microsoft.com/office/drawing/2014/chartex" xmlns:cx1="http://schemas.microsoft.com/office/drawing/2015/9/8/chartex" xmlns:cx2="http://schemas.microsoft.com/office/drawing/2015/10/21/chartex" xmlns:cx3="http://schemas.microsoft.com/office/drawing/2016/5/9/chartex" xmlns:cx4="http://schemas.microsoft.com/office/drawing/2016/5/10/chartex" xmlns:cx5="http://schemas.microsoft.com/office/drawing/2016/5/11/chartex" xmlns:cx6="http://schemas.microsoft.com/office/drawing/2016/5/12/chartex" xmlns:cx7="http://schemas.microsoft.com/office/drawing/2016/5/13/chartex" xmlns:cx8="http://schemas.microsoft.com/office/drawing/2016/5/14/chartex" xmlns:mc="http://schemas.openxmlformats.org/markup-compatibility/2006" xmlns:aink="http://schemas.microsoft.com/office/drawing/2016/ink" xmlns:am3d="http://schemas.microsoft.com/office/drawing/2017/model3d" xmlns:o="urn:schemas-microsoft-com:office:office" xmlns:r="http://schemas.openxmlformats.org/officeDocument/2006/relationships" xmlns:m="http://schemas.openxmlformats.org/officeDocument/2006/math" xmlns:v="urn:schemas-microsoft-com:vml" xmlns:wp14="http://schemas.microsoft.com/office/word/2010/wordprocessingDrawing" xmlns:wp="http://schemas.openxmlformats.org/drawingml/2006/wordprocessingDrawing" xmlns:w10="urn:schemas-microsoft-com:office:word" xmlns:w="http://schemas.openxmlformats.org/wordprocessingml/2006/main" xmlns:w14="http://schemas.microsoft.com/office/word/2010/wordml" xmlns:w15="http://schemas.microsoft.com/office/word/2012/wordml" xmlns:w16cex="http://schemas.microsoft.com/office/word/2018/wordml/cex" xmlns:w16cid="http://schemas.microsoft.com/office/word/2016/wordml/cid" xmlns:w16="http://schemas.microsoft.com/office/word/2018/wordml" xmlns:w16sdtdh="http://schemas.microsoft.com/office/word/2020/wordml/sdtdatahash" xmlns:w16se="http://schemas.microsoft.com/office/word/2015/wordml/symex" xmlns:wpg="http://schemas.microsoft.com/office/word/2010/wordprocessingGroup" xmlns:wpi="http://schemas.microsoft.com/office/word/2010/wordprocessingInk" xmlns:wne="http://schemas.microsoft.com/office/word/2006/wordml" xmlns:wps="http://schemas.microsoft.com/office/word/2010/wordprocessingShape" mc:Ignorable="w14 w15 w16se w16cid w16 w16cex w16sdtdh wp14">
+<w:ftr xmlns:wpc="http://schemas.microsoft.com/office/word/2010/wordprocessingCanvas" xmlns:cx="http://schemas.microsoft.com/office/drawing/2014/chartex" xmlns:cx1="http://schemas.microsoft.com/office/drawing/2015/9/8/chartex" xmlns:cx2="http://schemas.microsoft.com/office/drawing/2015/10/21/chartex" xmlns:cx3="http://schemas.microsoft.com/office/drawing/2016/5/9/chartex" xmlns:cx4="http://schemas.microsoft.com/office/drawing/2016/5/10/chartex" xmlns:cx5="http://schemas.microsoft.com/office/drawing/2016/5/11/chartex" xmlns:cx6="http://schemas.microsoft.com/office/drawing/2016/5/12/chartex" xmlns:cx7="http://schemas.microsoft.com/office/drawing/2016/5/13/chartex" xmlns:cx8="http://schemas.microsoft.com/office/drawing/2016/5/14/chartex" xmlns:mc="http://schemas.openxmlformats.org/markup-compatibility/2006" xmlns:aink="http://schemas.microsoft.com/office/drawing/2016/ink" xmlns:am3d="http://schemas.microsoft.com/office/drawing/2017/model3d" xmlns:o="urn:schemas-microsoft-com:office:office" xmlns:oel="http://schemas.microsoft.com/office/2019/extlst" xmlns:r="http://schemas.openxmlformats.org/officeDocument/2006/relationships" xmlns:m="http://schemas.openxmlformats.org/officeDocument/2006/math" xmlns:v="urn:schemas-microsoft-com:vml" xmlns:wp14="http://schemas.microsoft.com/office/word/2010/wordprocessingDrawing" xmlns:wp="http://schemas.openxmlformats.org/drawingml/2006/wordprocessingDrawing" xmlns:w10="urn:schemas-microsoft-com:office:word" xmlns:w="http://schemas.openxmlformats.org/wordprocessingml/2006/main" xmlns:w14="http://schemas.microsoft.com/office/word/2010/wordml" xmlns:w15="http://schemas.microsoft.com/office/word/2012/wordml" xmlns:w16cex="http://schemas.microsoft.com/office/word/2018/wordml/cex" xmlns:w16cid="http://schemas.microsoft.com/office/word/2016/wordml/cid" xmlns:w16="http://schemas.microsoft.com/office/word/2018/wordml" xmlns:w16sdtdh="http://schemas.microsoft.com/office/word/2020/wordml/sdtdatahash" xmlns:w16se="http://schemas.microsoft.com/office/word/2015/wordml/symex" xmlns:wpg="http://schemas.microsoft.com/office/word/2010/wordprocessingGroup" xmlns:wpi="http://schemas.microsoft.com/office/word/2010/wordprocessingInk" xmlns:wne="http://schemas.microsoft.com/office/word/2006/wordml" xmlns:wps="http://schemas.microsoft.com/office/word/2010/wordprocessingShape" mc:Ignorable="w14 w15 w16se w16cid w16 w16cex w16sdtdh wp14">
   <w:p>
     <w:pPr>
       <w:pStyle w:val="Footer"/>
@@ -6296,7 +5955,7 @@
 </file>
 
 <file path=word/footer2.xml><?xml version="1.0" encoding="utf-8"?>
-<w:ftr xmlns:wpc="http://schemas.microsoft.com/office/word/2010/wordprocessingCanvas" xmlns:cx="http://schemas.microsoft.com/office/drawing/2014/chartex" xmlns:cx1="http://schemas.microsoft.com/office/drawing/2015/9/8/chartex" xmlns:cx2="http://schemas.microsoft.com/office/drawing/2015/10/21/chartex" xmlns:cx3="http://schemas.microsoft.com/office/drawing/2016/5/9/chartex" xmlns:cx4="http://schemas.microsoft.com/office/drawing/2016/5/10/chartex" xmlns:cx5="http://schemas.microsoft.com/office/drawing/2016/5/11/chartex" xmlns:cx6="http://schemas.microsoft.com/office/drawing/2016/5/12/chartex" xmlns:cx7="http://schemas.microsoft.com/office/drawing/2016/5/13/chartex" xmlns:cx8="http://schemas.microsoft.com/office/drawing/2016/5/14/chartex" xmlns:mc="http://schemas.openxmlformats.org/markup-compatibility/2006" xmlns:aink="http://schemas.microsoft.com/office/drawing/2016/ink" xmlns:am3d="http://schemas.microsoft.com/office/drawing/2017/model3d" xmlns:o="urn:schemas-microsoft-com:office:office" xmlns:r="http://schemas.openxmlformats.org/officeDocument/2006/relationships" xmlns:m="http://schemas.openxmlformats.org/officeDocument/2006/math" xmlns:v="urn:schemas-microsoft-com:vml" xmlns:wp14="http://schemas.microsoft.com/office/word/2010/wordprocessingDrawing" xmlns:wp="http://schemas.openxmlformats.org/drawingml/2006/wordprocessingDrawing" xmlns:w10="urn:schemas-microsoft-com:office:word" xmlns:w="http://schemas.openxmlformats.org/wordprocessingml/2006/main" xmlns:w14="http://schemas.microsoft.com/office/word/2010/wordml" xmlns:w15="http://schemas.microsoft.com/office/word/2012/wordml" xmlns:w16cex="http://schemas.microsoft.com/office/word/2018/wordml/cex" xmlns:w16cid="http://schemas.microsoft.com/office/word/2016/wordml/cid" xmlns:w16="http://schemas.microsoft.com/office/word/2018/wordml" xmlns:w16sdtdh="http://schemas.microsoft.com/office/word/2020/wordml/sdtdatahash" xmlns:w16se="http://schemas.microsoft.com/office/word/2015/wordml/symex" xmlns:wpg="http://schemas.microsoft.com/office/word/2010/wordprocessingGroup" xmlns:wpi="http://schemas.microsoft.com/office/word/2010/wordprocessingInk" xmlns:wne="http://schemas.microsoft.com/office/word/2006/wordml" xmlns:wps="http://schemas.microsoft.com/office/word/2010/wordprocessingShape" xmlns:a="http://schemas.openxmlformats.org/drawingml/2006/main" xmlns:pic="http://schemas.openxmlformats.org/drawingml/2006/picture" xmlns:a14="http://schemas.microsoft.com/office/drawing/2010/main" mc:Ignorable="w14 w15 w16se w16cid w16 w16cex w16sdtdh wp14">
+<w:ftr xmlns:wpc="http://schemas.microsoft.com/office/word/2010/wordprocessingCanvas" xmlns:cx="http://schemas.microsoft.com/office/drawing/2014/chartex" xmlns:cx1="http://schemas.microsoft.com/office/drawing/2015/9/8/chartex" xmlns:cx2="http://schemas.microsoft.com/office/drawing/2015/10/21/chartex" xmlns:cx3="http://schemas.microsoft.com/office/drawing/2016/5/9/chartex" xmlns:cx4="http://schemas.microsoft.com/office/drawing/2016/5/10/chartex" xmlns:cx5="http://schemas.microsoft.com/office/drawing/2016/5/11/chartex" xmlns:cx6="http://schemas.microsoft.com/office/drawing/2016/5/12/chartex" xmlns:cx7="http://schemas.microsoft.com/office/drawing/2016/5/13/chartex" xmlns:cx8="http://schemas.microsoft.com/office/drawing/2016/5/14/chartex" xmlns:mc="http://schemas.openxmlformats.org/markup-compatibility/2006" xmlns:aink="http://schemas.microsoft.com/office/drawing/2016/ink" xmlns:am3d="http://schemas.microsoft.com/office/drawing/2017/model3d" xmlns:o="urn:schemas-microsoft-com:office:office" xmlns:oel="http://schemas.microsoft.com/office/2019/extlst" xmlns:r="http://schemas.openxmlformats.org/officeDocument/2006/relationships" xmlns:m="http://schemas.openxmlformats.org/officeDocument/2006/math" xmlns:v="urn:schemas-microsoft-com:vml" xmlns:wp14="http://schemas.microsoft.com/office/word/2010/wordprocessingDrawing" xmlns:wp="http://schemas.openxmlformats.org/drawingml/2006/wordprocessingDrawing" xmlns:w10="urn:schemas-microsoft-com:office:word" xmlns:w="http://schemas.openxmlformats.org/wordprocessingml/2006/main" xmlns:w14="http://schemas.microsoft.com/office/word/2010/wordml" xmlns:w15="http://schemas.microsoft.com/office/word/2012/wordml" xmlns:w16cex="http://schemas.microsoft.com/office/word/2018/wordml/cex" xmlns:w16cid="http://schemas.microsoft.com/office/word/2016/wordml/cid" xmlns:w16="http://schemas.microsoft.com/office/word/2018/wordml" xmlns:w16sdtdh="http://schemas.microsoft.com/office/word/2020/wordml/sdtdatahash" xmlns:w16se="http://schemas.microsoft.com/office/word/2015/wordml/symex" xmlns:wpg="http://schemas.microsoft.com/office/word/2010/wordprocessingGroup" xmlns:wpi="http://schemas.microsoft.com/office/word/2010/wordprocessingInk" xmlns:wne="http://schemas.microsoft.com/office/word/2006/wordml" xmlns:wps="http://schemas.microsoft.com/office/word/2010/wordprocessingShape" xmlns:a="http://schemas.openxmlformats.org/drawingml/2006/main" xmlns:pic="http://schemas.openxmlformats.org/drawingml/2006/picture" xmlns:a14="http://schemas.microsoft.com/office/drawing/2010/main" mc:Ignorable="w14 w15 w16se w16cid w16 w16cex w16sdtdh wp14">
   <w:sdt>
     <w:sdtPr>
       <w:id w:val="986507212"/>
@@ -6422,7 +6081,7 @@
 </file>
 
 <file path=word/footnotes.xml><?xml version="1.0" encoding="utf-8"?>
-<w:footnotes xmlns:wpc="http://schemas.microsoft.com/office/word/2010/wordprocessingCanvas" xmlns:cx="http://schemas.microsoft.com/office/drawing/2014/chartex" xmlns:cx1="http://schemas.microsoft.com/office/drawing/2015/9/8/chartex" xmlns:cx2="http://schemas.microsoft.com/office/drawing/2015/10/21/chartex" xmlns:cx3="http://schemas.microsoft.com/office/drawing/2016/5/9/chartex" xmlns:cx4="http://schemas.microsoft.com/office/drawing/2016/5/10/chartex" xmlns:cx5="http://schemas.microsoft.com/office/drawing/2016/5/11/chartex" xmlns:cx6="http://schemas.microsoft.com/office/drawing/2016/5/12/chartex" xmlns:cx7="http://schemas.microsoft.com/office/drawing/2016/5/13/chartex" xmlns:cx8="http://schemas.microsoft.com/office/drawing/2016/5/14/chartex" xmlns:mc="http://schemas.openxmlformats.org/markup-compatibility/2006" xmlns:aink="http://schemas.microsoft.com/office/drawing/2016/ink" xmlns:am3d="http://schemas.microsoft.com/office/drawing/2017/model3d" xmlns:o="urn:schemas-microsoft-com:office:office" xmlns:r="http://schemas.openxmlformats.org/officeDocument/2006/relationships" xmlns:m="http://schemas.openxmlformats.org/officeDocument/2006/math" xmlns:v="urn:schemas-microsoft-com:vml" xmlns:wp14="http://schemas.microsoft.com/office/word/2010/wordprocessingDrawing" xmlns:wp="http://schemas.openxmlformats.org/drawingml/2006/wordprocessingDrawing" xmlns:w10="urn:schemas-microsoft-com:office:word" xmlns:w="http://schemas.openxmlformats.org/wordprocessingml/2006/main" xmlns:w14="http://schemas.microsoft.com/office/word/2010/wordml" xmlns:w15="http://schemas.microsoft.com/office/word/2012/wordml" xmlns:w16cex="http://schemas.microsoft.com/office/word/2018/wordml/cex" xmlns:w16cid="http://schemas.microsoft.com/office/word/2016/wordml/cid" xmlns:w16="http://schemas.microsoft.com/office/word/2018/wordml" xmlns:w16sdtdh="http://schemas.microsoft.com/office/word/2020/wordml/sdtdatahash" xmlns:w16se="http://schemas.microsoft.com/office/word/2015/wordml/symex" xmlns:wpg="http://schemas.microsoft.com/office/word/2010/wordprocessingGroup" xmlns:wpi="http://schemas.microsoft.com/office/word/2010/wordprocessingInk" xmlns:wne="http://schemas.microsoft.com/office/word/2006/wordml" xmlns:wps="http://schemas.microsoft.com/office/word/2010/wordprocessingShape" mc:Ignorable="w14 w15 w16se w16cid w16 w16cex w16sdtdh wp14">
+<w:footnotes xmlns:wpc="http://schemas.microsoft.com/office/word/2010/wordprocessingCanvas" xmlns:cx="http://schemas.microsoft.com/office/drawing/2014/chartex" xmlns:cx1="http://schemas.microsoft.com/office/drawing/2015/9/8/chartex" xmlns:cx2="http://schemas.microsoft.com/office/drawing/2015/10/21/chartex" xmlns:cx3="http://schemas.microsoft.com/office/drawing/2016/5/9/chartex" xmlns:cx4="http://schemas.microsoft.com/office/drawing/2016/5/10/chartex" xmlns:cx5="http://schemas.microsoft.com/office/drawing/2016/5/11/chartex" xmlns:cx6="http://schemas.microsoft.com/office/drawing/2016/5/12/chartex" xmlns:cx7="http://schemas.microsoft.com/office/drawing/2016/5/13/chartex" xmlns:cx8="http://schemas.microsoft.com/office/drawing/2016/5/14/chartex" xmlns:mc="http://schemas.openxmlformats.org/markup-compatibility/2006" xmlns:aink="http://schemas.microsoft.com/office/drawing/2016/ink" xmlns:am3d="http://schemas.microsoft.com/office/drawing/2017/model3d" xmlns:o="urn:schemas-microsoft-com:office:office" xmlns:oel="http://schemas.microsoft.com/office/2019/extlst" xmlns:r="http://schemas.openxmlformats.org/officeDocument/2006/relationships" xmlns:m="http://schemas.openxmlformats.org/officeDocument/2006/math" xmlns:v="urn:schemas-microsoft-com:vml" xmlns:wp14="http://schemas.microsoft.com/office/word/2010/wordprocessingDrawing" xmlns:wp="http://schemas.openxmlformats.org/drawingml/2006/wordprocessingDrawing" xmlns:w10="urn:schemas-microsoft-com:office:word" xmlns:w="http://schemas.openxmlformats.org/wordprocessingml/2006/main" xmlns:w14="http://schemas.microsoft.com/office/word/2010/wordml" xmlns:w15="http://schemas.microsoft.com/office/word/2012/wordml" xmlns:w16cex="http://schemas.microsoft.com/office/word/2018/wordml/cex" xmlns:w16cid="http://schemas.microsoft.com/office/word/2016/wordml/cid" xmlns:w16="http://schemas.microsoft.com/office/word/2018/wordml" xmlns:w16sdtdh="http://schemas.microsoft.com/office/word/2020/wordml/sdtdatahash" xmlns:w16se="http://schemas.microsoft.com/office/word/2015/wordml/symex" xmlns:wpg="http://schemas.microsoft.com/office/word/2010/wordprocessingGroup" xmlns:wpi="http://schemas.microsoft.com/office/word/2010/wordprocessingInk" xmlns:wne="http://schemas.microsoft.com/office/word/2006/wordml" xmlns:wps="http://schemas.microsoft.com/office/word/2010/wordprocessingShape" mc:Ignorable="w14 w15 w16se w16cid w16 w16cex w16sdtdh wp14">
   <w:footnote w:type="separator" w:id="-1">
     <w:p>
       <w:r>
@@ -6441,7 +6100,7 @@
 </file>
 
 <file path=word/header1.xml><?xml version="1.0" encoding="utf-8"?>
-<w:hdr xmlns:wpc="http://schemas.microsoft.com/office/word/2010/wordprocessingCanvas" xmlns:cx="http://schemas.microsoft.com/office/drawing/2014/chartex" xmlns:cx1="http://schemas.microsoft.com/office/drawing/2015/9/8/chartex" xmlns:cx2="http://schemas.microsoft.com/office/drawing/2015/10/21/chartex" xmlns:cx3="http://schemas.microsoft.com/office/drawing/2016/5/9/chartex" xmlns:cx4="http://schemas.microsoft.com/office/drawing/2016/5/10/chartex" xmlns:cx5="http://schemas.microsoft.com/office/drawing/2016/5/11/chartex" xmlns:cx6="http://schemas.microsoft.com/office/drawing/2016/5/12/chartex" xmlns:cx7="http://schemas.microsoft.com/office/drawing/2016/5/13/chartex" xmlns:cx8="http://schemas.microsoft.com/office/drawing/2016/5/14/chartex" xmlns:mc="http://schemas.openxmlformats.org/markup-compatibility/2006" xmlns:aink="http://schemas.microsoft.com/office/drawing/2016/ink" xmlns:am3d="http://schemas.microsoft.com/office/drawing/2017/model3d" xmlns:o="urn:schemas-microsoft-com:office:office" xmlns:r="http://schemas.openxmlformats.org/officeDocument/2006/relationships" xmlns:m="http://schemas.openxmlformats.org/officeDocument/2006/math" xmlns:v="urn:schemas-microsoft-com:vml" xmlns:wp14="http://schemas.microsoft.com/office/word/2010/wordprocessingDrawing" xmlns:wp="http://schemas.openxmlformats.org/drawingml/2006/wordprocessingDrawing" xmlns:w10="urn:schemas-microsoft-com:office:word" xmlns:w="http://schemas.openxmlformats.org/wordprocessingml/2006/main" xmlns:w14="http://schemas.microsoft.com/office/word/2010/wordml" xmlns:w15="http://schemas.microsoft.com/office/word/2012/wordml" xmlns:w16cex="http://schemas.microsoft.com/office/word/2018/wordml/cex" xmlns:w16cid="http://schemas.microsoft.com/office/word/2016/wordml/cid" xmlns:w16="http://schemas.microsoft.com/office/word/2018/wordml" xmlns:w16sdtdh="http://schemas.microsoft.com/office/word/2020/wordml/sdtdatahash" xmlns:w16se="http://schemas.microsoft.com/office/word/2015/wordml/symex" xmlns:wpg="http://schemas.microsoft.com/office/word/2010/wordprocessingGroup" xmlns:wpi="http://schemas.microsoft.com/office/word/2010/wordprocessingInk" xmlns:wne="http://schemas.microsoft.com/office/word/2006/wordml" xmlns:wps="http://schemas.microsoft.com/office/word/2010/wordprocessingShape" xmlns:a="http://schemas.openxmlformats.org/drawingml/2006/main" xmlns:pic="http://schemas.openxmlformats.org/drawingml/2006/picture" xmlns:a14="http://schemas.microsoft.com/office/drawing/2010/main" mc:Ignorable="w14 w15 w16se w16cid w16 w16cex w16sdtdh wp14">
+<w:hdr xmlns:wpc="http://schemas.microsoft.com/office/word/2010/wordprocessingCanvas" xmlns:cx="http://schemas.microsoft.com/office/drawing/2014/chartex" xmlns:cx1="http://schemas.microsoft.com/office/drawing/2015/9/8/chartex" xmlns:cx2="http://schemas.microsoft.com/office/drawing/2015/10/21/chartex" xmlns:cx3="http://schemas.microsoft.com/office/drawing/2016/5/9/chartex" xmlns:cx4="http://schemas.microsoft.com/office/drawing/2016/5/10/chartex" xmlns:cx5="http://schemas.microsoft.com/office/drawing/2016/5/11/chartex" xmlns:cx6="http://schemas.microsoft.com/office/drawing/2016/5/12/chartex" xmlns:cx7="http://schemas.microsoft.com/office/drawing/2016/5/13/chartex" xmlns:cx8="http://schemas.microsoft.com/office/drawing/2016/5/14/chartex" xmlns:mc="http://schemas.openxmlformats.org/markup-compatibility/2006" xmlns:aink="http://schemas.microsoft.com/office/drawing/2016/ink" xmlns:am3d="http://schemas.microsoft.com/office/drawing/2017/model3d" xmlns:o="urn:schemas-microsoft-com:office:office" xmlns:oel="http://schemas.microsoft.com/office/2019/extlst" xmlns:r="http://schemas.openxmlformats.org/officeDocument/2006/relationships" xmlns:m="http://schemas.openxmlformats.org/officeDocument/2006/math" xmlns:v="urn:schemas-microsoft-com:vml" xmlns:wp14="http://schemas.microsoft.com/office/word/2010/wordprocessingDrawing" xmlns:wp="http://schemas.openxmlformats.org/drawingml/2006/wordprocessingDrawing" xmlns:w10="urn:schemas-microsoft-com:office:word" xmlns:w="http://schemas.openxmlformats.org/wordprocessingml/2006/main" xmlns:w14="http://schemas.microsoft.com/office/word/2010/wordml" xmlns:w15="http://schemas.microsoft.com/office/word/2012/wordml" xmlns:w16cex="http://schemas.microsoft.com/office/word/2018/wordml/cex" xmlns:w16cid="http://schemas.microsoft.com/office/word/2016/wordml/cid" xmlns:w16="http://schemas.microsoft.com/office/word/2018/wordml" xmlns:w16sdtdh="http://schemas.microsoft.com/office/word/2020/wordml/sdtdatahash" xmlns:w16se="http://schemas.microsoft.com/office/word/2015/wordml/symex" xmlns:wpg="http://schemas.microsoft.com/office/word/2010/wordprocessingGroup" xmlns:wpi="http://schemas.microsoft.com/office/word/2010/wordprocessingInk" xmlns:wne="http://schemas.microsoft.com/office/word/2006/wordml" xmlns:wps="http://schemas.microsoft.com/office/word/2010/wordprocessingShape" xmlns:a="http://schemas.openxmlformats.org/drawingml/2006/main" xmlns:pic="http://schemas.openxmlformats.org/drawingml/2006/picture" xmlns:a14="http://schemas.microsoft.com/office/drawing/2010/main" mc:Ignorable="w14 w15 w16se w16cid w16 w16cex w16sdtdh wp14">
   <w:p>
     <w:pPr>
       <w:pStyle w:val="Heading5"/>
@@ -6856,7 +6515,7 @@
 </file>
 
 <file path=word/numbering.xml><?xml version="1.0" encoding="utf-8"?>
-<w:numbering xmlns:wpc="http://schemas.microsoft.com/office/word/2010/wordprocessingCanvas" xmlns:cx="http://schemas.microsoft.com/office/drawing/2014/chartex" xmlns:cx1="http://schemas.microsoft.com/office/drawing/2015/9/8/chartex" xmlns:cx2="http://schemas.microsoft.com/office/drawing/2015/10/21/chartex" xmlns:cx3="http://schemas.microsoft.com/office/drawing/2016/5/9/chartex" xmlns:cx4="http://schemas.microsoft.com/office/drawing/2016/5/10/chartex" xmlns:cx5="http://schemas.microsoft.com/office/drawing/2016/5/11/chartex" xmlns:cx6="http://schemas.microsoft.com/office/drawing/2016/5/12/chartex" xmlns:cx7="http://schemas.microsoft.com/office/drawing/2016/5/13/chartex" xmlns:cx8="http://schemas.microsoft.com/office/drawing/2016/5/14/chartex" xmlns:mc="http://schemas.openxmlformats.org/markup-compatibility/2006" xmlns:aink="http://schemas.microsoft.com/office/drawing/2016/ink" xmlns:am3d="http://schemas.microsoft.com/office/drawing/2017/model3d" xmlns:o="urn:schemas-microsoft-com:office:office" xmlns:r="http://schemas.openxmlformats.org/officeDocument/2006/relationships" xmlns:m="http://schemas.openxmlformats.org/officeDocument/2006/math" xmlns:v="urn:schemas-microsoft-com:vml" xmlns:wp14="http://schemas.microsoft.com/office/word/2010/wordprocessingDrawing" xmlns:wp="http://schemas.openxmlformats.org/drawingml/2006/wordprocessingDrawing" xmlns:w10="urn:schemas-microsoft-com:office:word" xmlns:w="http://schemas.openxmlformats.org/wordprocessingml/2006/main" xmlns:w14="http://schemas.microsoft.com/office/word/2010/wordml" xmlns:w15="http://schemas.microsoft.com/office/word/2012/wordml" xmlns:w16cex="http://schemas.microsoft.com/office/word/2018/wordml/cex" xmlns:w16cid="http://schemas.microsoft.com/office/word/2016/wordml/cid" xmlns:w16="http://schemas.microsoft.com/office/word/2018/wordml" xmlns:w16sdtdh="http://schemas.microsoft.com/office/word/2020/wordml/sdtdatahash" xmlns:w16se="http://schemas.microsoft.com/office/word/2015/wordml/symex" xmlns:wpg="http://schemas.microsoft.com/office/word/2010/wordprocessingGroup" xmlns:wpi="http://schemas.microsoft.com/office/word/2010/wordprocessingInk" xmlns:wne="http://schemas.microsoft.com/office/word/2006/wordml" xmlns:wps="http://schemas.microsoft.com/office/word/2010/wordprocessingShape" mc:Ignorable="w14 w15 w16se w16cid w16 w16cex w16sdtdh wp14">
+<w:numbering xmlns:wpc="http://schemas.microsoft.com/office/word/2010/wordprocessingCanvas" xmlns:cx="http://schemas.microsoft.com/office/drawing/2014/chartex" xmlns:cx1="http://schemas.microsoft.com/office/drawing/2015/9/8/chartex" xmlns:cx2="http://schemas.microsoft.com/office/drawing/2015/10/21/chartex" xmlns:cx3="http://schemas.microsoft.com/office/drawing/2016/5/9/chartex" xmlns:cx4="http://schemas.microsoft.com/office/drawing/2016/5/10/chartex" xmlns:cx5="http://schemas.microsoft.com/office/drawing/2016/5/11/chartex" xmlns:cx6="http://schemas.microsoft.com/office/drawing/2016/5/12/chartex" xmlns:cx7="http://schemas.microsoft.com/office/drawing/2016/5/13/chartex" xmlns:cx8="http://schemas.microsoft.com/office/drawing/2016/5/14/chartex" xmlns:mc="http://schemas.openxmlformats.org/markup-compatibility/2006" xmlns:aink="http://schemas.microsoft.com/office/drawing/2016/ink" xmlns:am3d="http://schemas.microsoft.com/office/drawing/2017/model3d" xmlns:o="urn:schemas-microsoft-com:office:office" xmlns:oel="http://schemas.microsoft.com/office/2019/extlst" xmlns:r="http://schemas.openxmlformats.org/officeDocument/2006/relationships" xmlns:m="http://schemas.openxmlformats.org/officeDocument/2006/math" xmlns:v="urn:schemas-microsoft-com:vml" xmlns:wp14="http://schemas.microsoft.com/office/word/2010/wordprocessingDrawing" xmlns:wp="http://schemas.openxmlformats.org/drawingml/2006/wordprocessingDrawing" xmlns:w10="urn:schemas-microsoft-com:office:word" xmlns:w="http://schemas.openxmlformats.org/wordprocessingml/2006/main" xmlns:w14="http://schemas.microsoft.com/office/word/2010/wordml" xmlns:w15="http://schemas.microsoft.com/office/word/2012/wordml" xmlns:w16cex="http://schemas.microsoft.com/office/word/2018/wordml/cex" xmlns:w16cid="http://schemas.microsoft.com/office/word/2016/wordml/cid" xmlns:w16="http://schemas.microsoft.com/office/word/2018/wordml" xmlns:w16sdtdh="http://schemas.microsoft.com/office/word/2020/wordml/sdtdatahash" xmlns:w16se="http://schemas.microsoft.com/office/word/2015/wordml/symex" xmlns:wpg="http://schemas.microsoft.com/office/word/2010/wordprocessingGroup" xmlns:wpi="http://schemas.microsoft.com/office/word/2010/wordprocessingInk" xmlns:wne="http://schemas.microsoft.com/office/word/2006/wordml" xmlns:wps="http://schemas.microsoft.com/office/word/2010/wordprocessingShape" mc:Ignorable="w14 w15 w16se w16cid w16 w16cex w16sdtdh wp14">
   <w:abstractNum w:abstractNumId="0" w15:restartNumberingAfterBreak="0">
     <w:nsid w:val="13874F07"/>
     <w:multiLevelType w:val="hybridMultilevel"/>
@@ -7774,10 +7433,10 @@
       </w:rPr>
     </w:lvl>
   </w:abstractNum>
-  <w:num w:numId="1">
+  <w:num w:numId="1" w16cid:durableId="399904875">
     <w:abstractNumId w:val="1"/>
   </w:num>
-  <w:num w:numId="2">
+  <w:num w:numId="2" w16cid:durableId="629939970">
     <w:abstractNumId w:val="0"/>
     <w:lvlOverride w:ilvl="0"/>
     <w:lvlOverride w:ilvl="1">
@@ -7805,19 +7464,19 @@
       <w:startOverride w:val="1"/>
     </w:lvlOverride>
   </w:num>
-  <w:num w:numId="3">
+  <w:num w:numId="3" w16cid:durableId="1136609502">
     <w:abstractNumId w:val="7"/>
   </w:num>
-  <w:num w:numId="4">
+  <w:num w:numId="4" w16cid:durableId="1950234493">
     <w:abstractNumId w:val="2"/>
   </w:num>
-  <w:num w:numId="5">
+  <w:num w:numId="5" w16cid:durableId="1356033266">
     <w:abstractNumId w:val="5"/>
   </w:num>
-  <w:num w:numId="6">
+  <w:num w:numId="6" w16cid:durableId="172493836">
     <w:abstractNumId w:val="3"/>
   </w:num>
-  <w:num w:numId="7">
+  <w:num w:numId="7" w16cid:durableId="145052989">
     <w:abstractNumId w:val="6"/>
     <w:lvlOverride w:ilvl="0"/>
     <w:lvlOverride w:ilvl="1">
@@ -7845,7 +7504,7 @@
       <w:startOverride w:val="1"/>
     </w:lvlOverride>
   </w:num>
-  <w:num w:numId="8">
+  <w:num w:numId="8" w16cid:durableId="1361931316">
     <w:abstractNumId w:val="1"/>
     <w:lvlOverride w:ilvl="0">
       <w:startOverride w:val="1"/>
@@ -7875,7 +7534,7 @@
       <w:startOverride w:val="1"/>
     </w:lvlOverride>
   </w:num>
-  <w:num w:numId="9">
+  <w:num w:numId="9" w16cid:durableId="839151246">
     <w:abstractNumId w:val="4"/>
   </w:num>
 </w:numbering>
@@ -9046,7 +8705,7 @@
 </file>
 
 <file path=word/glossary/document.xml><?xml version="1.0" encoding="utf-8"?>
-<w:glossaryDocument xmlns:wpc="http://schemas.microsoft.com/office/word/2010/wordprocessingCanvas" xmlns:cx="http://schemas.microsoft.com/office/drawing/2014/chartex" xmlns:cx1="http://schemas.microsoft.com/office/drawing/2015/9/8/chartex" xmlns:cx2="http://schemas.microsoft.com/office/drawing/2015/10/21/chartex" xmlns:cx3="http://schemas.microsoft.com/office/drawing/2016/5/9/chartex" xmlns:cx4="http://schemas.microsoft.com/office/drawing/2016/5/10/chartex" xmlns:cx5="http://schemas.microsoft.com/office/drawing/2016/5/11/chartex" xmlns:cx6="http://schemas.microsoft.com/office/drawing/2016/5/12/chartex" xmlns:cx7="http://schemas.microsoft.com/office/drawing/2016/5/13/chartex" xmlns:cx8="http://schemas.microsoft.com/office/drawing/2016/5/14/chartex" xmlns:mc="http://schemas.openxmlformats.org/markup-compatibility/2006" xmlns:aink="http://schemas.microsoft.com/office/drawing/2016/ink" xmlns:am3d="http://schemas.microsoft.com/office/drawing/2017/model3d" xmlns:o="urn:schemas-microsoft-com:office:office" xmlns:r="http://schemas.openxmlformats.org/officeDocument/2006/relationships" xmlns:m="http://schemas.openxmlformats.org/officeDocument/2006/math" xmlns:v="urn:schemas-microsoft-com:vml" xmlns:wp14="http://schemas.microsoft.com/office/word/2010/wordprocessingDrawing" xmlns:wp="http://schemas.openxmlformats.org/drawingml/2006/wordprocessingDrawing" xmlns:w10="urn:schemas-microsoft-com:office:word" xmlns:w="http://schemas.openxmlformats.org/wordprocessingml/2006/main" xmlns:w14="http://schemas.microsoft.com/office/word/2010/wordml" xmlns:w15="http://schemas.microsoft.com/office/word/2012/wordml" xmlns:w16cex="http://schemas.microsoft.com/office/word/2018/wordml/cex" xmlns:w16cid="http://schemas.microsoft.com/office/word/2016/wordml/cid" xmlns:w16="http://schemas.microsoft.com/office/word/2018/wordml" xmlns:w16sdtdh="http://schemas.microsoft.com/office/word/2020/wordml/sdtdatahash" xmlns:w16se="http://schemas.microsoft.com/office/word/2015/wordml/symex" xmlns:wpg="http://schemas.microsoft.com/office/word/2010/wordprocessingGroup" xmlns:wpi="http://schemas.microsoft.com/office/word/2010/wordprocessingInk" xmlns:wne="http://schemas.microsoft.com/office/word/2006/wordml" xmlns:wps="http://schemas.microsoft.com/office/word/2010/wordprocessingShape" mc:Ignorable="w14 w15 w16se w16cid w16 w16cex w16sdtdh wp14">
+<w:glossaryDocument xmlns:wpc="http://schemas.microsoft.com/office/word/2010/wordprocessingCanvas" xmlns:cx="http://schemas.microsoft.com/office/drawing/2014/chartex" xmlns:cx1="http://schemas.microsoft.com/office/drawing/2015/9/8/chartex" xmlns:cx2="http://schemas.microsoft.com/office/drawing/2015/10/21/chartex" xmlns:cx3="http://schemas.microsoft.com/office/drawing/2016/5/9/chartex" xmlns:cx4="http://schemas.microsoft.com/office/drawing/2016/5/10/chartex" xmlns:cx5="http://schemas.microsoft.com/office/drawing/2016/5/11/chartex" xmlns:cx6="http://schemas.microsoft.com/office/drawing/2016/5/12/chartex" xmlns:cx7="http://schemas.microsoft.com/office/drawing/2016/5/13/chartex" xmlns:cx8="http://schemas.microsoft.com/office/drawing/2016/5/14/chartex" xmlns:mc="http://schemas.openxmlformats.org/markup-compatibility/2006" xmlns:aink="http://schemas.microsoft.com/office/drawing/2016/ink" xmlns:am3d="http://schemas.microsoft.com/office/drawing/2017/model3d" xmlns:o="urn:schemas-microsoft-com:office:office" xmlns:oel="http://schemas.microsoft.com/office/2019/extlst" xmlns:r="http://schemas.openxmlformats.org/officeDocument/2006/relationships" xmlns:m="http://schemas.openxmlformats.org/officeDocument/2006/math" xmlns:v="urn:schemas-microsoft-com:vml" xmlns:wp14="http://schemas.microsoft.com/office/word/2010/wordprocessingDrawing" xmlns:wp="http://schemas.openxmlformats.org/drawingml/2006/wordprocessingDrawing" xmlns:w10="urn:schemas-microsoft-com:office:word" xmlns:w="http://schemas.openxmlformats.org/wordprocessingml/2006/main" xmlns:w14="http://schemas.microsoft.com/office/word/2010/wordml" xmlns:w15="http://schemas.microsoft.com/office/word/2012/wordml" xmlns:w16cex="http://schemas.microsoft.com/office/word/2018/wordml/cex" xmlns:w16cid="http://schemas.microsoft.com/office/word/2016/wordml/cid" xmlns:w16="http://schemas.microsoft.com/office/word/2018/wordml" xmlns:w16sdtdh="http://schemas.microsoft.com/office/word/2020/wordml/sdtdatahash" xmlns:w16se="http://schemas.microsoft.com/office/word/2015/wordml/symex" xmlns:wpg="http://schemas.microsoft.com/office/word/2010/wordprocessingGroup" xmlns:wpi="http://schemas.microsoft.com/office/word/2010/wordprocessingInk" xmlns:wne="http://schemas.microsoft.com/office/word/2006/wordml" xmlns:wps="http://schemas.microsoft.com/office/word/2010/wordprocessingShape" mc:Ignorable="w14 w15 w16se w16cid w16 w16cex w16sdtdh wp14">
   <w:docParts>
     <w:docPart>
       <w:docPartPr>
@@ -9462,6 +9121,7 @@
     <w:rsid w:val="00C86A58"/>
     <w:rsid w:val="00D006E4"/>
     <w:rsid w:val="00D2387E"/>
+    <w:rsid w:val="00D440BC"/>
     <w:rsid w:val="00DC7661"/>
     <w:rsid w:val="00F51602"/>
     <w:rsid w:val="00F97A21"/>
@@ -10235,19 +9895,12 @@
 </file>
 
 <file path=customXml/item1.xml><?xml version="1.0" encoding="utf-8"?>
-<b:Sources xmlns:b="http://schemas.openxmlformats.org/officeDocument/2006/bibliography" xmlns="http://schemas.openxmlformats.org/officeDocument/2006/bibliography" SelectedStyle="\APASixthEditionOfficeOnline.xsl" StyleName="APA" Version="6"/>
+<p:properties xmlns:p="http://schemas.microsoft.com/office/2006/metadata/properties" xmlns:xsi="http://www.w3.org/2001/XMLSchema-instance" xmlns:pc="http://schemas.microsoft.com/office/infopath/2007/PartnerControls">
+  <documentManagement/>
+</p:properties>
 </file>
 
 <file path=customXml/item2.xml><?xml version="1.0" encoding="utf-8"?>
-<?mso-contentType ?>
-<FormTemplates xmlns="http://schemas.microsoft.com/sharepoint/v3/contenttype/forms">
-  <Display>DocumentLibraryForm</Display>
-  <Edit>DocumentLibraryForm</Edit>
-  <New>DocumentLibraryForm</New>
-</FormTemplates>
-</file>
-
-<file path=customXml/item3.xml><?xml version="1.0" encoding="utf-8"?>
 <ct:contentTypeSchema xmlns:ct="http://schemas.microsoft.com/office/2006/metadata/contentType" xmlns:ma="http://schemas.microsoft.com/office/2006/metadata/properties/metaAttributes" ct:_="" ma:_="" ma:contentTypeName="Document" ma:contentTypeID="0x010100013430C6F6B29B4685B7CC5BB4DB8385" ma:contentTypeVersion="4" ma:contentTypeDescription="Create a new document." ma:contentTypeScope="" ma:versionID="ca372a569c5cefb93d9657b9fbf0b8dc">
   <xsd:schema xmlns:xsd="http://www.w3.org/2001/XMLSchema" xmlns:xs="http://www.w3.org/2001/XMLSchema" xmlns:p="http://schemas.microsoft.com/office/2006/metadata/properties" xmlns:ns2="f2c9c9a6-3adb-41c0-87d3-5e369923fbbd" targetNamespace="http://schemas.microsoft.com/office/2006/metadata/properties" ma:root="true" ma:fieldsID="838a4b7bbd01253be73c89a31888804c" ns2:_="">
     <xsd:import namespace="f2c9c9a6-3adb-41c0-87d3-5e369923fbbd"/>
@@ -10393,21 +10046,33 @@
 </ct:contentTypeSchema>
 </file>
 
+<file path=customXml/item3.xml><?xml version="1.0" encoding="utf-8"?>
+<?mso-contentType ?>
+<FormTemplates xmlns="http://schemas.microsoft.com/sharepoint/v3/contenttype/forms">
+  <Display>DocumentLibraryForm</Display>
+  <Edit>DocumentLibraryForm</Edit>
+  <New>DocumentLibraryForm</New>
+</FormTemplates>
+</file>
+
 <file path=customXml/item4.xml><?xml version="1.0" encoding="utf-8"?>
-<p:properties xmlns:p="http://schemas.microsoft.com/office/2006/metadata/properties" xmlns:xsi="http://www.w3.org/2001/XMLSchema-instance" xmlns:pc="http://schemas.microsoft.com/office/infopath/2007/PartnerControls">
-  <documentManagement/>
-</p:properties>
+<b:Sources xmlns:b="http://schemas.openxmlformats.org/officeDocument/2006/bibliography" xmlns="http://schemas.openxmlformats.org/officeDocument/2006/bibliography" SelectedStyle="\APASixthEditionOfficeOnline.xsl" StyleName="APA" Version="6"/>
 </file>
 
 <file path=customXml/itemProps1.xml><?xml version="1.0" encoding="utf-8"?>
-<ds:datastoreItem xmlns:ds="http://schemas.openxmlformats.org/officeDocument/2006/customXml" ds:itemID="{3E253800-B056-4249-92D3-0168E855896D}">
+<ds:datastoreItem xmlns:ds="http://schemas.openxmlformats.org/officeDocument/2006/customXml" ds:itemID="{781325AE-3657-4B33-B078-1CE33A577809}">
   <ds:schemaRefs>
-    <ds:schemaRef ds:uri="http://schemas.openxmlformats.org/officeDocument/2006/bibliography"/>
+    <ds:schemaRef ds:uri="http://schemas.microsoft.com/office/2006/metadata/properties"/>
+    <ds:schemaRef ds:uri="http://schemas.microsoft.com/office/infopath/2007/PartnerControls"/>
   </ds:schemaRefs>
 </ds:datastoreItem>
 </file>
 
 <file path=customXml/itemProps2.xml><?xml version="1.0" encoding="utf-8"?>
+<ds:datastoreItem xmlns:ds="http://schemas.openxmlformats.org/officeDocument/2006/customXml" ds:itemID="{64944A0B-DD46-4E22-AF04-75270E0BEFFF}"/>
+</file>
+
+<file path=customXml/itemProps3.xml><?xml version="1.0" encoding="utf-8"?>
 <ds:datastoreItem xmlns:ds="http://schemas.openxmlformats.org/officeDocument/2006/customXml" ds:itemID="{08C49E9E-811D-4A53-A762-49618075ABD2}">
   <ds:schemaRefs>
     <ds:schemaRef ds:uri="http://schemas.microsoft.com/sharepoint/v3/contenttype/forms"/>
@@ -10415,15 +10080,10 @@
 </ds:datastoreItem>
 </file>
 
-<file path=customXml/itemProps3.xml><?xml version="1.0" encoding="utf-8"?>
-<ds:datastoreItem xmlns:ds="http://schemas.openxmlformats.org/officeDocument/2006/customXml" ds:itemID="{4C801731-F3A7-49C5-BE8E-9294FD0AD132}"/>
-</file>
-
 <file path=customXml/itemProps4.xml><?xml version="1.0" encoding="utf-8"?>
-<ds:datastoreItem xmlns:ds="http://schemas.openxmlformats.org/officeDocument/2006/customXml" ds:itemID="{781325AE-3657-4B33-B078-1CE33A577809}">
+<ds:datastoreItem xmlns:ds="http://schemas.openxmlformats.org/officeDocument/2006/customXml" ds:itemID="{3E253800-B056-4249-92D3-0168E855896D}">
   <ds:schemaRefs>
-    <ds:schemaRef ds:uri="http://schemas.microsoft.com/office/2006/metadata/properties"/>
-    <ds:schemaRef ds:uri="http://schemas.microsoft.com/office/infopath/2007/PartnerControls"/>
+    <ds:schemaRef ds:uri="http://schemas.openxmlformats.org/officeDocument/2006/bibliography"/>
   </ds:schemaRefs>
 </ds:datastoreItem>
 </file>
</xml_diff>